<commit_message>
added sonarqube installation documnet
</commit_message>
<xml_diff>
--- a/Product Phase/Pipelines/S3/ConfiguringS3StageInJenkinsPipeline.docx
+++ b/Product Phase/Pipelines/S3/ConfiguringS3StageInJenkinsPipeline.docx
@@ -99,8 +99,19 @@
           <w:sz w:val="28"/>
           <w:szCs w:val="28"/>
         </w:rPr>
-        <w:t>Add Bucket Poilicy</w:t>
-      </w:r>
+        <w:t xml:space="preserve">Add Bucket </w:t>
+      </w:r>
+      <w:proofErr w:type="spellStart"/>
+      <w:r>
+        <w:rPr>
+          <w:b/>
+          <w:bCs/>
+          <w:sz w:val="28"/>
+          <w:szCs w:val="28"/>
+        </w:rPr>
+        <w:t>Poilicy</w:t>
+      </w:r>
+      <w:proofErr w:type="spellEnd"/>
     </w:p>
     <w:p>
       <w:pPr>
@@ -259,7 +270,27 @@
           <w:sz w:val="28"/>
           <w:szCs w:val="28"/>
         </w:rPr>
-        <w:t xml:space="preserve">        "s3:GetObject"</w:t>
+        <w:t xml:space="preserve">        "s</w:t>
+      </w:r>
+      <w:proofErr w:type="gramStart"/>
+      <w:r>
+        <w:rPr>
+          <w:b/>
+          <w:bCs/>
+          <w:sz w:val="28"/>
+          <w:szCs w:val="28"/>
+        </w:rPr>
+        <w:t>3:GetObject</w:t>
+      </w:r>
+      <w:proofErr w:type="gramEnd"/>
+      <w:r>
+        <w:rPr>
+          <w:b/>
+          <w:bCs/>
+          <w:sz w:val="28"/>
+          <w:szCs w:val="28"/>
+        </w:rPr>
+        <w:t>"</w:t>
       </w:r>
     </w:p>
     <w:p>
@@ -299,7 +330,27 @@
           <w:sz w:val="28"/>
           <w:szCs w:val="28"/>
         </w:rPr>
-        <w:t xml:space="preserve">      "Resource": "arn:aws:s3:::ps-bookmyhotel-testing-fe-s3/*"</w:t>
+        <w:t xml:space="preserve">      "Resource": "</w:t>
+      </w:r>
+      <w:proofErr w:type="gramStart"/>
+      <w:r>
+        <w:rPr>
+          <w:b/>
+          <w:bCs/>
+          <w:sz w:val="28"/>
+          <w:szCs w:val="28"/>
+        </w:rPr>
+        <w:t>arn:aws</w:t>
+      </w:r>
+      <w:proofErr w:type="gramEnd"/>
+      <w:r>
+        <w:rPr>
+          <w:b/>
+          <w:bCs/>
+          <w:sz w:val="28"/>
+          <w:szCs w:val="28"/>
+        </w:rPr>
+        <w:t>:s3:::ps-bookmyhotel-testing-fe-s3/*"</w:t>
       </w:r>
     </w:p>
     <w:p>
@@ -542,8 +593,19 @@
           <w:sz w:val="28"/>
           <w:szCs w:val="28"/>
         </w:rPr>
-        <w:t>Create Access Keys for Jenkinsuser</w:t>
-      </w:r>
+        <w:t xml:space="preserve">Create Access Keys for </w:t>
+      </w:r>
+      <w:proofErr w:type="spellStart"/>
+      <w:r>
+        <w:rPr>
+          <w:b/>
+          <w:bCs/>
+          <w:sz w:val="28"/>
+          <w:szCs w:val="28"/>
+        </w:rPr>
+        <w:t>Jenkinsuser</w:t>
+      </w:r>
+      <w:proofErr w:type="spellEnd"/>
     </w:p>
     <w:p>
       <w:pPr>
@@ -934,6 +996,35 @@
             </a:graphic>
           </wp:inline>
         </w:drawing>
+      </w:r>
+    </w:p>
+    <w:p>
+      <w:pPr>
+        <w:rPr>
+          <w:b/>
+          <w:bCs/>
+          <w:sz w:val="28"/>
+          <w:szCs w:val="28"/>
+        </w:rPr>
+      </w:pPr>
+    </w:p>
+    <w:p>
+      <w:pPr>
+        <w:rPr>
+          <w:b/>
+          <w:bCs/>
+          <w:sz w:val="28"/>
+          <w:szCs w:val="28"/>
+        </w:rPr>
+      </w:pPr>
+      <w:r>
+        <w:rPr>
+          <w:b/>
+          <w:bCs/>
+          <w:sz w:val="28"/>
+          <w:szCs w:val="28"/>
+        </w:rPr>
+        <w:t>*************************************************************</w:t>
       </w:r>
     </w:p>
     <w:sectPr>

</xml_diff>